<commit_message>
Update WEB 601 Oleg Sivers Project Storyboard and Wireframes.docx
</commit_message>
<xml_diff>
--- a/Project Documentation/WEB 601 Oleg Sivers Project Storyboard and Wireframes.docx
+++ b/Project Documentation/WEB 601 Oleg Sivers Project Storyboard and Wireframes.docx
@@ -91,7 +91,25 @@
         <w:rPr>
           <w:lang w:val="en-US"/>
         </w:rPr>
-        <w:t>Wireframes are available in XD</w:t>
+        <w:t>Latest versions of</w:t>
+      </w:r>
+      <w:r>
+        <w:rPr>
+          <w:lang w:val="en-US"/>
+        </w:rPr>
+        <w:t xml:space="preserve"> </w:t>
+      </w:r>
+      <w:r>
+        <w:rPr>
+          <w:lang w:val="en-US"/>
+        </w:rPr>
+        <w:t>all w</w:t>
+      </w:r>
+      <w:r>
+        <w:rPr>
+          <w:lang w:val="en-US"/>
+        </w:rPr>
+        <w:t>ireframes are available in XD</w:t>
       </w:r>
       <w:r>
         <w:rPr>
@@ -99,24 +117,38 @@
         </w:rPr>
         <w:t xml:space="preserve"> format:</w:t>
       </w:r>
-      <w:bookmarkStart w:id="0" w:name="_GoBack"/>
-      <w:bookmarkEnd w:id="0"/>
-    </w:p>
-    <w:p>
-      <w:pPr>
-        <w:rPr>
-          <w:lang w:val="en-US"/>
-        </w:rPr>
-      </w:pPr>
-      <w:r>
-        <w:rPr>
-          <w:lang w:val="en-US"/>
-        </w:rPr>
-        <w:t>Homepage:</w:t>
-      </w:r>
-    </w:p>
-    <w:p>
-      <w:pPr>
+      <w:r>
+        <w:rPr>
+          <w:lang w:val="en-US"/>
+        </w:rPr>
+        <w:t xml:space="preserve"> </w:t>
+      </w:r>
+      <w:hyperlink r:id="rId4" w:history="1">
+        <w:r>
+          <w:rPr>
+            <w:rStyle w:val="a3"/>
+            <w:lang w:val="en-US"/>
+          </w:rPr>
+          <w:t>https://github.com/sio2k1/WEB601PRJ/blob/master/Project%20Documentation/wireframes_farm.xd</w:t>
+        </w:r>
+      </w:hyperlink>
+    </w:p>
+    <w:p>
+      <w:pPr>
+        <w:rPr>
+          <w:lang w:val="en-US"/>
+        </w:rPr>
+      </w:pPr>
+      <w:r>
+        <w:rPr>
+          <w:lang w:val="en-US"/>
+        </w:rPr>
+        <w:t>Some examples of wireframes:</w:t>
+      </w:r>
+    </w:p>
+    <w:p>
+      <w:pPr>
+        <w:jc w:val="center"/>
         <w:rPr>
           <w:lang w:val="en-US"/>
         </w:rPr>
@@ -126,9 +158,9 @@
           <w:noProof/>
         </w:rPr>
         <w:drawing>
-          <wp:inline distT="0" distB="0" distL="0" distR="0" wp14:anchorId="422E9815" wp14:editId="2D0E4DC2">
-            <wp:extent cx="5940425" cy="4211955"/>
-            <wp:effectExtent l="0" t="0" r="3175" b="0"/>
+          <wp:inline distT="0" distB="0" distL="0" distR="0" wp14:anchorId="48793EB7" wp14:editId="1C8C4D66">
+            <wp:extent cx="4277321" cy="3032760"/>
+            <wp:effectExtent l="0" t="0" r="9525" b="0"/>
             <wp:docPr id="1" name="Рисунок 1"/>
             <wp:cNvGraphicFramePr>
               <a:graphicFrameLocks xmlns:a="http://schemas.openxmlformats.org/drawingml/2006/main" noChangeAspect="1"/>
@@ -141,7 +173,7 @@
                     <pic:cNvPicPr/>
                   </pic:nvPicPr>
                   <pic:blipFill>
-                    <a:blip r:embed="rId4"/>
+                    <a:blip r:embed="rId5"/>
                     <a:stretch>
                       <a:fillRect/>
                     </a:stretch>
@@ -149,7 +181,7 @@
                   <pic:spPr>
                     <a:xfrm>
                       <a:off x="0" y="0"/>
-                      <a:ext cx="5940425" cy="4211955"/>
+                      <a:ext cx="4355803" cy="3088406"/>
                     </a:xfrm>
                     <a:prstGeom prst="rect">
                       <a:avLst/>
@@ -161,6 +193,219 @@
           </wp:inline>
         </w:drawing>
       </w:r>
+    </w:p>
+    <w:p>
+      <w:pPr>
+        <w:jc w:val="center"/>
+        <w:rPr>
+          <w:lang w:val="en-US"/>
+        </w:rPr>
+      </w:pPr>
+      <w:r>
+        <w:rPr>
+          <w:noProof/>
+        </w:rPr>
+        <w:drawing>
+          <wp:inline distT="0" distB="0" distL="0" distR="0" wp14:anchorId="4EF6F2E9" wp14:editId="4CCDA1AA">
+            <wp:extent cx="5390839" cy="2933700"/>
+            <wp:effectExtent l="0" t="0" r="635" b="0"/>
+            <wp:docPr id="2" name="Рисунок 2"/>
+            <wp:cNvGraphicFramePr>
+              <a:graphicFrameLocks xmlns:a="http://schemas.openxmlformats.org/drawingml/2006/main" noChangeAspect="1"/>
+            </wp:cNvGraphicFramePr>
+            <a:graphic xmlns:a="http://schemas.openxmlformats.org/drawingml/2006/main">
+              <a:graphicData uri="http://schemas.openxmlformats.org/drawingml/2006/picture">
+                <pic:pic xmlns:pic="http://schemas.openxmlformats.org/drawingml/2006/picture">
+                  <pic:nvPicPr>
+                    <pic:cNvPr id="1" name=""/>
+                    <pic:cNvPicPr/>
+                  </pic:nvPicPr>
+                  <pic:blipFill>
+                    <a:blip r:embed="rId6"/>
+                    <a:stretch>
+                      <a:fillRect/>
+                    </a:stretch>
+                  </pic:blipFill>
+                  <pic:spPr>
+                    <a:xfrm>
+                      <a:off x="0" y="0"/>
+                      <a:ext cx="5500597" cy="2993430"/>
+                    </a:xfrm>
+                    <a:prstGeom prst="rect">
+                      <a:avLst/>
+                    </a:prstGeom>
+                  </pic:spPr>
+                </pic:pic>
+              </a:graphicData>
+            </a:graphic>
+          </wp:inline>
+        </w:drawing>
+      </w:r>
+    </w:p>
+    <w:p>
+      <w:pPr>
+        <w:jc w:val="center"/>
+        <w:rPr>
+          <w:sz w:val="16"/>
+          <w:szCs w:val="16"/>
+          <w:lang w:val="en-US"/>
+        </w:rPr>
+      </w:pPr>
+      <w:r>
+        <w:rPr>
+          <w:sz w:val="16"/>
+          <w:szCs w:val="16"/>
+          <w:lang w:val="en-US"/>
+        </w:rPr>
+        <w:t>Home</w:t>
+      </w:r>
+      <w:r>
+        <w:rPr>
+          <w:sz w:val="16"/>
+          <w:szCs w:val="16"/>
+          <w:lang w:val="en-US"/>
+        </w:rPr>
+        <w:t xml:space="preserve"> </w:t>
+      </w:r>
+      <w:r>
+        <w:rPr>
+          <w:sz w:val="16"/>
+          <w:szCs w:val="16"/>
+          <w:lang w:val="en-US"/>
+        </w:rPr>
+        <w:t>page</w:t>
+      </w:r>
+      <w:bookmarkStart w:id="0" w:name="_GoBack"/>
+      <w:bookmarkEnd w:id="0"/>
+    </w:p>
+    <w:p>
+      <w:pPr>
+        <w:jc w:val="center"/>
+        <w:rPr>
+          <w:sz w:val="16"/>
+          <w:szCs w:val="16"/>
+          <w:lang w:val="en-US"/>
+        </w:rPr>
+      </w:pPr>
+      <w:r>
+        <w:rPr>
+          <w:noProof/>
+        </w:rPr>
+        <w:lastRenderedPageBreak/>
+        <w:drawing>
+          <wp:inline distT="0" distB="0" distL="0" distR="0" wp14:anchorId="21B6098A" wp14:editId="7F76B2C1">
+            <wp:extent cx="3822257" cy="2743200"/>
+            <wp:effectExtent l="0" t="0" r="6985" b="0"/>
+            <wp:docPr id="3" name="Рисунок 3"/>
+            <wp:cNvGraphicFramePr>
+              <a:graphicFrameLocks xmlns:a="http://schemas.openxmlformats.org/drawingml/2006/main" noChangeAspect="1"/>
+            </wp:cNvGraphicFramePr>
+            <a:graphic xmlns:a="http://schemas.openxmlformats.org/drawingml/2006/main">
+              <a:graphicData uri="http://schemas.openxmlformats.org/drawingml/2006/picture">
+                <pic:pic xmlns:pic="http://schemas.openxmlformats.org/drawingml/2006/picture">
+                  <pic:nvPicPr>
+                    <pic:cNvPr id="1" name=""/>
+                    <pic:cNvPicPr/>
+                  </pic:nvPicPr>
+                  <pic:blipFill>
+                    <a:blip r:embed="rId7"/>
+                    <a:stretch>
+                      <a:fillRect/>
+                    </a:stretch>
+                  </pic:blipFill>
+                  <pic:spPr>
+                    <a:xfrm>
+                      <a:off x="0" y="0"/>
+                      <a:ext cx="3829809" cy="2748620"/>
+                    </a:xfrm>
+                    <a:prstGeom prst="rect">
+                      <a:avLst/>
+                    </a:prstGeom>
+                  </pic:spPr>
+                </pic:pic>
+              </a:graphicData>
+            </a:graphic>
+          </wp:inline>
+        </w:drawing>
+      </w:r>
+    </w:p>
+    <w:p>
+      <w:pPr>
+        <w:jc w:val="center"/>
+        <w:rPr>
+          <w:sz w:val="16"/>
+          <w:szCs w:val="16"/>
+          <w:lang w:val="en-US"/>
+        </w:rPr>
+      </w:pPr>
+      <w:r>
+        <w:rPr>
+          <w:noProof/>
+        </w:rPr>
+        <w:drawing>
+          <wp:inline distT="0" distB="0" distL="0" distR="0" wp14:anchorId="48EE123C" wp14:editId="0781C273">
+            <wp:extent cx="4015740" cy="2160902"/>
+            <wp:effectExtent l="0" t="0" r="3810" b="0"/>
+            <wp:docPr id="4" name="Рисунок 4"/>
+            <wp:cNvGraphicFramePr>
+              <a:graphicFrameLocks xmlns:a="http://schemas.openxmlformats.org/drawingml/2006/main" noChangeAspect="1"/>
+            </wp:cNvGraphicFramePr>
+            <a:graphic xmlns:a="http://schemas.openxmlformats.org/drawingml/2006/main">
+              <a:graphicData uri="http://schemas.openxmlformats.org/drawingml/2006/picture">
+                <pic:pic xmlns:pic="http://schemas.openxmlformats.org/drawingml/2006/picture">
+                  <pic:nvPicPr>
+                    <pic:cNvPr id="1" name=""/>
+                    <pic:cNvPicPr/>
+                  </pic:nvPicPr>
+                  <pic:blipFill>
+                    <a:blip r:embed="rId8"/>
+                    <a:stretch>
+                      <a:fillRect/>
+                    </a:stretch>
+                  </pic:blipFill>
+                  <pic:spPr>
+                    <a:xfrm>
+                      <a:off x="0" y="0"/>
+                      <a:ext cx="4036294" cy="2171962"/>
+                    </a:xfrm>
+                    <a:prstGeom prst="rect">
+                      <a:avLst/>
+                    </a:prstGeom>
+                  </pic:spPr>
+                </pic:pic>
+              </a:graphicData>
+            </a:graphic>
+          </wp:inline>
+        </w:drawing>
+      </w:r>
+    </w:p>
+    <w:p>
+      <w:pPr>
+        <w:jc w:val="center"/>
+        <w:rPr>
+          <w:sz w:val="16"/>
+          <w:szCs w:val="16"/>
+          <w:lang w:val="en-US"/>
+        </w:rPr>
+      </w:pPr>
+      <w:r>
+        <w:rPr>
+          <w:sz w:val="16"/>
+          <w:szCs w:val="16"/>
+          <w:lang w:val="en-US"/>
+        </w:rPr>
+        <w:t>About page</w:t>
+      </w:r>
+    </w:p>
+    <w:p>
+      <w:pPr>
+        <w:jc w:val="center"/>
+        <w:rPr>
+          <w:sz w:val="16"/>
+          <w:szCs w:val="16"/>
+          <w:lang w:val="en-US"/>
+        </w:rPr>
+      </w:pPr>
     </w:p>
     <w:sectPr>
       <w:pgSz w:w="11906" w:h="16838"/>
@@ -295,6 +540,7 @@
     <w:lsdException w:name="HTML Sample" w:semiHidden="1" w:unhideWhenUsed="1"/>
     <w:lsdException w:name="HTML Typewriter" w:semiHidden="1" w:unhideWhenUsed="1"/>
     <w:lsdException w:name="HTML Variable" w:semiHidden="1" w:unhideWhenUsed="1"/>
+    <w:lsdException w:name="Normal Table" w:semiHidden="1" w:unhideWhenUsed="1"/>
     <w:lsdException w:name="annotation subject" w:semiHidden="1" w:unhideWhenUsed="1"/>
     <w:lsdException w:name="No List" w:semiHidden="1" w:unhideWhenUsed="1"/>
     <w:lsdException w:name="Outline List 1" w:semiHidden="1" w:unhideWhenUsed="1"/>
@@ -341,8 +587,10 @@
     <w:lsdException w:name="Table Subtle 2" w:semiHidden="1" w:unhideWhenUsed="1"/>
     <w:lsdException w:name="Table Web 1" w:semiHidden="1" w:unhideWhenUsed="1"/>
     <w:lsdException w:name="Table Web 2" w:semiHidden="1" w:unhideWhenUsed="1"/>
+    <w:lsdException w:name="Table Web 3" w:semiHidden="1" w:unhideWhenUsed="1"/>
     <w:lsdException w:name="Balloon Text" w:semiHidden="1" w:unhideWhenUsed="1"/>
     <w:lsdException w:name="Table Grid" w:uiPriority="39"/>
+    <w:lsdException w:name="Table Theme" w:semiHidden="1" w:unhideWhenUsed="1"/>
     <w:lsdException w:name="Placeholder Text" w:semiHidden="1"/>
     <w:lsdException w:name="No Spacing" w:uiPriority="1" w:qFormat="1"/>
     <w:lsdException w:name="Light Shading" w:uiPriority="60"/>
@@ -594,6 +842,29 @@
     <w:uiPriority w:val="99"/>
     <w:semiHidden/>
     <w:unhideWhenUsed/>
+  </w:style>
+  <w:style w:type="character" w:styleId="a3">
+    <w:name w:val="Hyperlink"/>
+    <w:basedOn w:val="a0"/>
+    <w:uiPriority w:val="99"/>
+    <w:unhideWhenUsed/>
+    <w:rsid w:val="00042FE4"/>
+    <w:rPr>
+      <w:color w:val="0563C1" w:themeColor="hyperlink"/>
+      <w:u w:val="single"/>
+    </w:rPr>
+  </w:style>
+  <w:style w:type="character" w:styleId="a4">
+    <w:name w:val="Unresolved Mention"/>
+    <w:basedOn w:val="a0"/>
+    <w:uiPriority w:val="99"/>
+    <w:semiHidden/>
+    <w:unhideWhenUsed/>
+    <w:rsid w:val="00042FE4"/>
+    <w:rPr>
+      <w:color w:val="605E5C"/>
+      <w:shd w:val="clear" w:color="auto" w:fill="E1DFDD"/>
+    </w:rPr>
   </w:style>
 </w:styles>
 </file>

</xml_diff>